<commit_message>
criada uma query de teste
</commit_message>
<xml_diff>
--- a/Registro de atividades pesquisa.docx
+++ b/Registro de atividades pesquisa.docx
@@ -1835,55 +1835,380 @@
       <w:r>
         <w:t>Sexo =</w:t>
       </w:r>
+      <w:r>
+        <w:t xml:space="preserve"> V203</w:t>
+      </w:r>
     </w:p>
     <w:p>
       <w:r>
         <w:t>Dia de nascimento=</w:t>
       </w:r>
+      <w:r>
+        <w:t xml:space="preserve"> V204</w:t>
+      </w:r>
     </w:p>
     <w:p>
       <w:r>
         <w:t>Mês de Nascimento =</w:t>
       </w:r>
+      <w:r>
+        <w:t xml:space="preserve"> V214</w:t>
+      </w:r>
     </w:p>
     <w:p>
       <w:r>
         <w:t xml:space="preserve">Ano de nascimento = </w:t>
       </w:r>
+      <w:r>
+        <w:t>V224</w:t>
+      </w:r>
     </w:p>
     <w:p>
       <w:r>
         <w:t xml:space="preserve">Idade = </w:t>
       </w:r>
+      <w:r>
+        <w:t>V234</w:t>
+      </w:r>
     </w:p>
     <w:p>
       <w:r>
         <w:t>Número de série =</w:t>
       </w:r>
+      <w:r>
+        <w:t xml:space="preserve"> V050</w:t>
+      </w:r>
+    </w:p>
+    <w:p>
+      <w:r>
+        <w:t>Número de controle= V040</w:t>
+      </w:r>
     </w:p>
     <w:p>
       <w:r>
         <w:t xml:space="preserve">Painel = </w:t>
       </w:r>
+      <w:r>
+        <w:t>V060</w:t>
+      </w:r>
     </w:p>
     <w:p>
       <w:r>
         <w:t xml:space="preserve">Grupo Rotacional = </w:t>
       </w:r>
+      <w:r>
+        <w:t>V063</w:t>
+      </w:r>
     </w:p>
     <w:p>
       <w:r>
         <w:t xml:space="preserve">Mês da Pesquisa = </w:t>
       </w:r>
+      <w:r>
+        <w:t>V070</w:t>
+      </w:r>
     </w:p>
     <w:p>
       <w:r>
         <w:t xml:space="preserve">Ano Da Pesquisa = </w:t>
+      </w:r>
+      <w:r>
+        <w:t>V075</w:t>
+      </w:r>
+    </w:p>
+    <w:p>
+      <w:r>
+        <w:t>Tipo de Entrevista = V104</w:t>
+      </w:r>
+    </w:p>
+    <w:p>
+      <w:proofErr w:type="spellStart"/>
+      <w:r>
+        <w:t>Rm</w:t>
+      </w:r>
+      <w:proofErr w:type="spellEnd"/>
+      <w:r>
+        <w:t xml:space="preserve"> </w:t>
+      </w:r>
+      <w:proofErr w:type="gramStart"/>
+      <w:r>
+        <w:t>=  V</w:t>
+      </w:r>
+      <w:proofErr w:type="gramEnd"/>
+      <w:r>
+        <w:t>035</w:t>
+      </w:r>
+    </w:p>
+    <w:p>
+      <w:r>
+        <w:rPr>
+          <w:noProof/>
+          <w:lang w:eastAsia="pt-BR"/>
+        </w:rPr>
+        <w:drawing>
+          <wp:inline distT="0" distB="0" distL="0" distR="0">
+            <wp:extent cx="5399603" cy="2706624"/>
+            <wp:effectExtent l="0" t="0" r="0" b="0"/>
+            <wp:docPr id="1" name="Picture 1"/>
+            <wp:cNvGraphicFramePr>
+              <a:graphicFrameLocks xmlns:a="http://schemas.openxmlformats.org/drawingml/2006/main" noChangeAspect="1"/>
+            </wp:cNvGraphicFramePr>
+            <a:graphic xmlns:a="http://schemas.openxmlformats.org/drawingml/2006/main">
+              <a:graphicData uri="http://schemas.openxmlformats.org/drawingml/2006/picture">
+                <pic:pic xmlns:pic="http://schemas.openxmlformats.org/drawingml/2006/picture">
+                  <pic:nvPicPr>
+                    <pic:cNvPr id="1" name="ER Diagram0.jpg"/>
+                    <pic:cNvPicPr/>
+                  </pic:nvPicPr>
+                  <pic:blipFill>
+                    <a:blip r:embed="rId5">
+                      <a:extLst>
+                        <a:ext uri="{28A0092B-C50C-407E-A947-70E740481C1C}">
+                          <a14:useLocalDpi xmlns:a14="http://schemas.microsoft.com/office/drawing/2010/main" val="0"/>
+                        </a:ext>
+                      </a:extLst>
+                    </a:blip>
+                    <a:stretch>
+                      <a:fillRect/>
+                    </a:stretch>
+                  </pic:blipFill>
+                  <pic:spPr>
+                    <a:xfrm>
+                      <a:off x="0" y="0"/>
+                      <a:ext cx="5406255" cy="2709958"/>
+                    </a:xfrm>
+                    <a:prstGeom prst="rect">
+                      <a:avLst/>
+                    </a:prstGeom>
+                  </pic:spPr>
+                </pic:pic>
+              </a:graphicData>
+            </a:graphic>
+          </wp:inline>
+        </w:drawing>
+      </w:r>
+    </w:p>
+    <w:p>
+      <w:r>
+        <w:t xml:space="preserve">Para povoar o banco de dados foi utilizado o programa </w:t>
+      </w:r>
+      <w:proofErr w:type="spellStart"/>
+      <w:r>
+        <w:t>opensource</w:t>
+      </w:r>
+      <w:proofErr w:type="spellEnd"/>
+      <w:r>
+        <w:t xml:space="preserve"> </w:t>
+      </w:r>
+      <w:proofErr w:type="spellStart"/>
+      <w:r>
+        <w:t>spoon</w:t>
+      </w:r>
+      <w:proofErr w:type="spellEnd"/>
+      <w:r>
+        <w:t xml:space="preserve">. </w:t>
+      </w:r>
+    </w:p>
+    <w:p>
+      <w:r>
+        <w:t xml:space="preserve">Foram criados 6 scripts para povoar o banco. </w:t>
+      </w:r>
+    </w:p>
+    <w:p>
+      <w:pPr>
+        <w:pStyle w:val="ListParagraph"/>
+        <w:numPr>
+          <w:ilvl w:val="0"/>
+          <w:numId w:val="1"/>
+        </w:numPr>
+      </w:pPr>
+      <w:proofErr w:type="spellStart"/>
+      <w:r>
+        <w:t>DomicilioExcluirRepetidos.ktr</w:t>
+      </w:r>
+      <w:proofErr w:type="spellEnd"/>
+      <w:r>
+        <w:t xml:space="preserve"> – Recebe os arquivos da PME em </w:t>
+      </w:r>
+      <w:proofErr w:type="spellStart"/>
+      <w:r>
+        <w:t>txt</w:t>
+      </w:r>
+      <w:proofErr w:type="spellEnd"/>
+      <w:r>
+        <w:t xml:space="preserve">, ordena os valores para o domicilio, elimina os repetidos e cria um novo </w:t>
+      </w:r>
+      <w:proofErr w:type="spellStart"/>
+      <w:r>
+        <w:t>txt</w:t>
+      </w:r>
+      <w:proofErr w:type="spellEnd"/>
+      <w:r>
+        <w:t>.</w:t>
+      </w:r>
+    </w:p>
+    <w:p>
+      <w:pPr>
+        <w:pStyle w:val="ListParagraph"/>
+        <w:numPr>
+          <w:ilvl w:val="0"/>
+          <w:numId w:val="1"/>
+        </w:numPr>
+      </w:pPr>
+      <w:proofErr w:type="spellStart"/>
+      <w:r>
+        <w:t>EntrevistaExcluirRepetidos.ktr</w:t>
+      </w:r>
+      <w:proofErr w:type="spellEnd"/>
+      <w:r>
+        <w:t xml:space="preserve"> - </w:t>
+      </w:r>
+      <w:r>
+        <w:t xml:space="preserve">Recebe os arquivos da PME em </w:t>
+      </w:r>
+      <w:proofErr w:type="spellStart"/>
+      <w:r>
+        <w:t>txt</w:t>
+      </w:r>
+      <w:proofErr w:type="spellEnd"/>
+      <w:r>
+        <w:t>, ordena os valores</w:t>
+      </w:r>
+      <w:r>
+        <w:t xml:space="preserve"> para entrevista</w:t>
+      </w:r>
+      <w:r>
+        <w:t xml:space="preserve">, elimina os repetidos e cria um novo </w:t>
+      </w:r>
+      <w:proofErr w:type="spellStart"/>
+      <w:r>
+        <w:t>txt</w:t>
+      </w:r>
+      <w:proofErr w:type="spellEnd"/>
+      <w:r>
+        <w:t>.</w:t>
+      </w:r>
+    </w:p>
+    <w:p>
+      <w:pPr>
+        <w:pStyle w:val="ListParagraph"/>
+        <w:numPr>
+          <w:ilvl w:val="0"/>
+          <w:numId w:val="1"/>
+        </w:numPr>
+      </w:pPr>
+      <w:proofErr w:type="spellStart"/>
+      <w:r>
+        <w:t>PovoarEntrevista.ktr</w:t>
+      </w:r>
+      <w:proofErr w:type="spellEnd"/>
+      <w:r>
+        <w:t xml:space="preserve"> – pega o arquivo gerado em </w:t>
+      </w:r>
+      <w:proofErr w:type="spellStart"/>
+      <w:r>
+        <w:t>EntrevistaExcluirRepetidos.ktr</w:t>
+      </w:r>
+      <w:proofErr w:type="spellEnd"/>
+      <w:r>
+        <w:t xml:space="preserve"> e os adiciona ao banco.</w:t>
+      </w:r>
+    </w:p>
+    <w:p>
+      <w:pPr>
+        <w:pStyle w:val="ListParagraph"/>
+        <w:numPr>
+          <w:ilvl w:val="0"/>
+          <w:numId w:val="1"/>
+        </w:numPr>
+      </w:pPr>
+      <w:proofErr w:type="spellStart"/>
+      <w:r>
+        <w:t>PovoarDomicilio</w:t>
+      </w:r>
+      <w:r>
+        <w:t>.ktr</w:t>
+      </w:r>
+      <w:proofErr w:type="spellEnd"/>
+      <w:r>
+        <w:t xml:space="preserve"> - </w:t>
+      </w:r>
+      <w:r>
+        <w:t xml:space="preserve">pega o arquivo gerado em </w:t>
+      </w:r>
+      <w:proofErr w:type="spellStart"/>
+      <w:r>
+        <w:t>DomicilioExcluirRepetidos.ktr</w:t>
+      </w:r>
+      <w:proofErr w:type="spellEnd"/>
+      <w:r>
+        <w:t xml:space="preserve"> e os adiciona ao banco.</w:t>
+      </w:r>
+    </w:p>
+    <w:p>
+      <w:pPr>
+        <w:pStyle w:val="ListParagraph"/>
+        <w:numPr>
+          <w:ilvl w:val="0"/>
+          <w:numId w:val="1"/>
+        </w:numPr>
+      </w:pPr>
+      <w:proofErr w:type="spellStart"/>
+      <w:r>
+        <w:lastRenderedPageBreak/>
+        <w:t>PovoarPessoa</w:t>
+      </w:r>
+      <w:proofErr w:type="spellEnd"/>
+      <w:r>
+        <w:t xml:space="preserve"> – Abre o arquivo da PME em </w:t>
+      </w:r>
+      <w:proofErr w:type="spellStart"/>
+      <w:r>
+        <w:t>txt</w:t>
+      </w:r>
+      <w:proofErr w:type="spellEnd"/>
+      <w:r>
+        <w:t xml:space="preserve"> e adiciona os valores para pessoa no banco de dados.</w:t>
+      </w:r>
+    </w:p>
+    <w:p>
+      <w:pPr>
+        <w:pStyle w:val="ListParagraph"/>
+        <w:numPr>
+          <w:ilvl w:val="0"/>
+          <w:numId w:val="1"/>
+        </w:numPr>
+      </w:pPr>
+      <w:proofErr w:type="spellStart"/>
+      <w:r>
+        <w:t>EntrevistaExcluirRepetidos</w:t>
+      </w:r>
+      <w:proofErr w:type="spellEnd"/>
+      <w:r>
+        <w:t xml:space="preserve"> </w:t>
+      </w:r>
+      <w:r>
+        <w:t xml:space="preserve">– Abre o arquivo da PME em </w:t>
+      </w:r>
+      <w:proofErr w:type="spellStart"/>
+      <w:r>
+        <w:t>txt</w:t>
+      </w:r>
+      <w:proofErr w:type="spellEnd"/>
+      <w:r>
+        <w:t xml:space="preserve"> e adiciona os valores para </w:t>
+      </w:r>
+      <w:proofErr w:type="spellStart"/>
+      <w:r>
+        <w:t>EntrevistaExcluirRepetidos</w:t>
+      </w:r>
+      <w:proofErr w:type="spellEnd"/>
+      <w:r>
+        <w:t xml:space="preserve"> no banco de dados.</w:t>
       </w:r>
       <w:bookmarkStart w:id="0" w:name="_GoBack"/>
       <w:bookmarkEnd w:id="0"/>
     </w:p>
-    <w:p/>
     <w:p/>
     <w:p/>
     <w:p/>
@@ -1896,6 +2221,103 @@
     </w:sectPr>
   </w:body>
 </w:document>
+</file>
+
+<file path=word/numbering.xml><?xml version="1.0" encoding="utf-8"?>
+<w:numbering xmlns:wpc="http://schemas.microsoft.com/office/word/2010/wordprocessingCanvas" xmlns:mc="http://schemas.openxmlformats.org/markup-compatibility/2006" xmlns:o="urn:schemas-microsoft-com:office:office" xmlns:r="http://schemas.openxmlformats.org/officeDocument/2006/relationships" xmlns:m="http://schemas.openxmlformats.org/officeDocument/2006/math" xmlns:v="urn:schemas-microsoft-com:vml" xmlns:wp14="http://schemas.microsoft.com/office/word/2010/wordprocessingDrawing" xmlns:wp="http://schemas.openxmlformats.org/drawingml/2006/wordprocessingDrawing" xmlns:w10="urn:schemas-microsoft-com:office:word" xmlns:w="http://schemas.openxmlformats.org/wordprocessingml/2006/main" xmlns:w14="http://schemas.microsoft.com/office/word/2010/wordml" xmlns:w15="http://schemas.microsoft.com/office/word/2012/wordml" xmlns:wpg="http://schemas.microsoft.com/office/word/2010/wordprocessingGroup" xmlns:wpi="http://schemas.microsoft.com/office/word/2010/wordprocessingInk" xmlns:wne="http://schemas.microsoft.com/office/word/2006/wordml" xmlns:wps="http://schemas.microsoft.com/office/word/2010/wordprocessingShape" mc:Ignorable="w14 w15 wp14">
+  <w:abstractNum w:abstractNumId="0">
+    <w:nsid w:val="41B57A52"/>
+    <w:multiLevelType w:val="hybridMultilevel"/>
+    <w:tmpl w:val="A75C2200"/>
+    <w:lvl w:ilvl="0" w:tplc="0416000F">
+      <w:start w:val="1"/>
+      <w:numFmt w:val="decimal"/>
+      <w:lvlText w:val="%1."/>
+      <w:lvlJc w:val="left"/>
+      <w:pPr>
+        <w:ind w:left="720" w:hanging="360"/>
+      </w:pPr>
+      <w:rPr>
+        <w:rFonts w:hint="default"/>
+      </w:rPr>
+    </w:lvl>
+    <w:lvl w:ilvl="1" w:tplc="04160019" w:tentative="1">
+      <w:start w:val="1"/>
+      <w:numFmt w:val="lowerLetter"/>
+      <w:lvlText w:val="%2."/>
+      <w:lvlJc w:val="left"/>
+      <w:pPr>
+        <w:ind w:left="1440" w:hanging="360"/>
+      </w:pPr>
+    </w:lvl>
+    <w:lvl w:ilvl="2" w:tplc="0416001B" w:tentative="1">
+      <w:start w:val="1"/>
+      <w:numFmt w:val="lowerRoman"/>
+      <w:lvlText w:val="%3."/>
+      <w:lvlJc w:val="right"/>
+      <w:pPr>
+        <w:ind w:left="2160" w:hanging="180"/>
+      </w:pPr>
+    </w:lvl>
+    <w:lvl w:ilvl="3" w:tplc="0416000F" w:tentative="1">
+      <w:start w:val="1"/>
+      <w:numFmt w:val="decimal"/>
+      <w:lvlText w:val="%4."/>
+      <w:lvlJc w:val="left"/>
+      <w:pPr>
+        <w:ind w:left="2880" w:hanging="360"/>
+      </w:pPr>
+    </w:lvl>
+    <w:lvl w:ilvl="4" w:tplc="04160019" w:tentative="1">
+      <w:start w:val="1"/>
+      <w:numFmt w:val="lowerLetter"/>
+      <w:lvlText w:val="%5."/>
+      <w:lvlJc w:val="left"/>
+      <w:pPr>
+        <w:ind w:left="3600" w:hanging="360"/>
+      </w:pPr>
+    </w:lvl>
+    <w:lvl w:ilvl="5" w:tplc="0416001B" w:tentative="1">
+      <w:start w:val="1"/>
+      <w:numFmt w:val="lowerRoman"/>
+      <w:lvlText w:val="%6."/>
+      <w:lvlJc w:val="right"/>
+      <w:pPr>
+        <w:ind w:left="4320" w:hanging="180"/>
+      </w:pPr>
+    </w:lvl>
+    <w:lvl w:ilvl="6" w:tplc="0416000F" w:tentative="1">
+      <w:start w:val="1"/>
+      <w:numFmt w:val="decimal"/>
+      <w:lvlText w:val="%7."/>
+      <w:lvlJc w:val="left"/>
+      <w:pPr>
+        <w:ind w:left="5040" w:hanging="360"/>
+      </w:pPr>
+    </w:lvl>
+    <w:lvl w:ilvl="7" w:tplc="04160019" w:tentative="1">
+      <w:start w:val="1"/>
+      <w:numFmt w:val="lowerLetter"/>
+      <w:lvlText w:val="%8."/>
+      <w:lvlJc w:val="left"/>
+      <w:pPr>
+        <w:ind w:left="5760" w:hanging="360"/>
+      </w:pPr>
+    </w:lvl>
+    <w:lvl w:ilvl="8" w:tplc="0416001B" w:tentative="1">
+      <w:start w:val="1"/>
+      <w:numFmt w:val="lowerRoman"/>
+      <w:lvlText w:val="%9."/>
+      <w:lvlJc w:val="right"/>
+      <w:pPr>
+        <w:ind w:left="6480" w:hanging="180"/>
+      </w:pPr>
+    </w:lvl>
+  </w:abstractNum>
+  <w:num w:numId="1">
+    <w:abstractNumId w:val="0"/>
+  </w:num>
+</w:numbering>
 </file>
 
 <file path=word/styles.xml><?xml version="1.0" encoding="utf-8"?>
@@ -2319,6 +2741,17 @@
     <w:semiHidden/>
     <w:unhideWhenUsed/>
   </w:style>
+  <w:style w:type="paragraph" w:styleId="ListParagraph">
+    <w:name w:val="List Paragraph"/>
+    <w:basedOn w:val="Normal"/>
+    <w:uiPriority w:val="34"/>
+    <w:qFormat/>
+    <w:rsid w:val="006051DE"/>
+    <w:pPr>
+      <w:ind w:left="720"/>
+      <w:contextualSpacing/>
+    </w:pPr>
+  </w:style>
 </w:styles>
 </file>
 

</xml_diff>